<commit_message>
added faculty ref to person
</commit_message>
<xml_diff>
--- a/ERD/Semantic Object Modeling.docx
+++ b/ERD/Semantic Object Modeling.docx
@@ -2301,8 +2301,8 @@
       <w:tblGrid>
         <w:gridCol w:w="2509"/>
         <w:gridCol w:w="1683"/>
-        <w:gridCol w:w="1168"/>
-        <w:gridCol w:w="1542"/>
+        <w:gridCol w:w="1176"/>
+        <w:gridCol w:w="1534"/>
         <w:gridCol w:w="1394"/>
       </w:tblGrid>
       <w:tr>
@@ -2755,6 +2755,162 @@
               <w:jc w:val="center"/>
               <w:rPr>
                 <w:rFonts w:asciiTheme="majorBidi" w:hAnsiTheme="majorBidi" w:cstheme="majorBidi"/>
+                <w:color w:val="0070C0"/>
+                <w:sz w:val="32"/>
+                <w:szCs w:val="32"/>
+                <w:lang w:bidi="ar-EG"/>
+              </w:rPr>
+            </w:pPr>
+            <w:bookmarkStart w:id="0" w:name="_GoBack" w:colFirst="0" w:colLast="4"/>
+            <w:proofErr w:type="spellStart"/>
+            <w:r>
+              <w:rPr>
+                <w:rFonts w:asciiTheme="majorBidi" w:hAnsiTheme="majorBidi" w:cstheme="majorBidi"/>
+                <w:color w:val="0070C0"/>
+                <w:sz w:val="32"/>
+                <w:szCs w:val="32"/>
+                <w:lang w:bidi="ar-EG"/>
+              </w:rPr>
+              <w:t>Base_faculty</w:t>
+            </w:r>
+            <w:proofErr w:type="spellEnd"/>
+          </w:p>
+        </w:tc>
+        <w:tc>
+          <w:tcPr>
+            <w:tcW w:w="1683" w:type="dxa"/>
+          </w:tcPr>
+          <w:p>
+            <w:pPr>
+              <w:pStyle w:val="ListParagraph"/>
+              <w:bidi w:val="0"/>
+              <w:ind w:left="0"/>
+              <w:jc w:val="center"/>
+              <w:rPr>
+                <w:rFonts w:asciiTheme="majorBidi" w:hAnsiTheme="majorBidi" w:cstheme="majorBidi"/>
+                <w:color w:val="0070C0"/>
+                <w:sz w:val="32"/>
+                <w:szCs w:val="32"/>
+                <w:lang w:bidi="ar-EG"/>
+              </w:rPr>
+            </w:pPr>
+            <w:r>
+              <w:rPr>
+                <w:rFonts w:asciiTheme="majorBidi" w:hAnsiTheme="majorBidi" w:cstheme="majorBidi"/>
+                <w:color w:val="0070C0"/>
+                <w:sz w:val="32"/>
+                <w:szCs w:val="32"/>
+                <w:lang w:bidi="ar-EG"/>
+              </w:rPr>
+              <w:t>YES</w:t>
+            </w:r>
+          </w:p>
+        </w:tc>
+        <w:tc>
+          <w:tcPr>
+            <w:tcW w:w="1168" w:type="dxa"/>
+          </w:tcPr>
+          <w:p>
+            <w:pPr>
+              <w:pStyle w:val="ListParagraph"/>
+              <w:bidi w:val="0"/>
+              <w:ind w:left="0"/>
+              <w:jc w:val="center"/>
+              <w:rPr>
+                <w:rFonts w:asciiTheme="majorBidi" w:hAnsiTheme="majorBidi" w:cstheme="majorBidi"/>
+                <w:color w:val="0070C0"/>
+                <w:sz w:val="32"/>
+                <w:szCs w:val="32"/>
+                <w:lang w:bidi="ar-EG"/>
+              </w:rPr>
+            </w:pPr>
+            <w:r>
+              <w:rPr>
+                <w:rFonts w:asciiTheme="majorBidi" w:hAnsiTheme="majorBidi" w:cstheme="majorBidi"/>
+                <w:color w:val="0070C0"/>
+                <w:sz w:val="32"/>
+                <w:szCs w:val="32"/>
+                <w:lang w:bidi="ar-EG"/>
+              </w:rPr>
+              <w:t>Faculty REF</w:t>
+            </w:r>
+          </w:p>
+        </w:tc>
+        <w:tc>
+          <w:tcPr>
+            <w:tcW w:w="1542" w:type="dxa"/>
+          </w:tcPr>
+          <w:p>
+            <w:pPr>
+              <w:pStyle w:val="ListParagraph"/>
+              <w:bidi w:val="0"/>
+              <w:ind w:left="0"/>
+              <w:jc w:val="center"/>
+              <w:rPr>
+                <w:rFonts w:asciiTheme="majorBidi" w:hAnsiTheme="majorBidi" w:cstheme="majorBidi"/>
+                <w:color w:val="0070C0"/>
+                <w:sz w:val="32"/>
+                <w:szCs w:val="32"/>
+                <w:lang w:bidi="ar-EG"/>
+              </w:rPr>
+            </w:pPr>
+            <w:r>
+              <w:rPr>
+                <w:rFonts w:asciiTheme="majorBidi" w:hAnsiTheme="majorBidi" w:cstheme="majorBidi"/>
+                <w:color w:val="0070C0"/>
+                <w:sz w:val="32"/>
+                <w:szCs w:val="32"/>
+                <w:lang w:bidi="ar-EG"/>
+              </w:rPr>
+              <w:t xml:space="preserve">The base faculty that the person will be registered at </w:t>
+            </w:r>
+          </w:p>
+        </w:tc>
+        <w:tc>
+          <w:tcPr>
+            <w:tcW w:w="1394" w:type="dxa"/>
+          </w:tcPr>
+          <w:p>
+            <w:pPr>
+              <w:pStyle w:val="ListParagraph"/>
+              <w:bidi w:val="0"/>
+              <w:ind w:left="0"/>
+              <w:jc w:val="center"/>
+              <w:rPr>
+                <w:rFonts w:asciiTheme="majorBidi" w:hAnsiTheme="majorBidi" w:cstheme="majorBidi"/>
+                <w:color w:val="0070C0"/>
+                <w:sz w:val="32"/>
+                <w:szCs w:val="32"/>
+                <w:lang w:bidi="ar-EG"/>
+              </w:rPr>
+            </w:pPr>
+            <w:r>
+              <w:rPr>
+                <w:rFonts w:asciiTheme="majorBidi" w:hAnsiTheme="majorBidi" w:cstheme="majorBidi"/>
+                <w:color w:val="0070C0"/>
+                <w:sz w:val="32"/>
+                <w:szCs w:val="32"/>
+                <w:lang w:bidi="ar-EG"/>
+              </w:rPr>
+              <w:t>False</w:t>
+            </w:r>
+          </w:p>
+        </w:tc>
+      </w:tr>
+      <w:bookmarkEnd w:id="0"/>
+      <w:tr>
+        <w:tc>
+          <w:tcPr>
+            <w:tcW w:w="2509" w:type="dxa"/>
+          </w:tcPr>
+          <w:p>
+            <w:pPr>
+              <w:pStyle w:val="ListParagraph"/>
+              <w:bidi w:val="0"/>
+              <w:ind w:left="0"/>
+              <w:jc w:val="center"/>
+              <w:rPr>
+                <w:rFonts w:asciiTheme="majorBidi" w:hAnsiTheme="majorBidi" w:cstheme="majorBidi"/>
                 <w:sz w:val="32"/>
                 <w:szCs w:val="32"/>
                 <w:lang w:bidi="ar-EG"/>
@@ -2909,16 +3065,7 @@
                 <w:szCs w:val="32"/>
                 <w:lang w:bidi="ar-EG"/>
               </w:rPr>
-              <w:t>Image H</w:t>
-            </w:r>
-            <w:r>
-              <w:rPr>
-                <w:rFonts w:asciiTheme="majorBidi" w:hAnsiTheme="majorBidi" w:cstheme="majorBidi"/>
-                <w:sz w:val="32"/>
-                <w:szCs w:val="32"/>
-                <w:lang w:bidi="ar-EG"/>
-              </w:rPr>
-              <w:t>ref</w:t>
+              <w:t>Image Href</w:t>
             </w:r>
           </w:p>
         </w:tc>
@@ -3002,7 +3149,17 @@
                 <w:szCs w:val="32"/>
                 <w:lang w:bidi="ar-EG"/>
               </w:rPr>
-              <w:t>Image to be loaded in the profile</w:t>
+              <w:t xml:space="preserve">Image to be loaded </w:t>
+            </w:r>
+            <w:r>
+              <w:rPr>
+                <w:rFonts w:asciiTheme="majorBidi" w:hAnsiTheme="majorBidi" w:cstheme="majorBidi"/>
+                <w:sz w:val="32"/>
+                <w:szCs w:val="32"/>
+                <w:lang w:bidi="ar-EG"/>
+              </w:rPr>
+              <w:lastRenderedPageBreak/>
+              <w:t>in the profile</w:t>
             </w:r>
           </w:p>
         </w:tc>
@@ -3030,6 +3187,7 @@
                 <w:szCs w:val="32"/>
                 <w:lang w:bidi="ar-EG"/>
               </w:rPr>
+              <w:lastRenderedPageBreak/>
               <w:t>True</w:t>
             </w:r>
           </w:p>
@@ -3060,6 +3218,7 @@
                 <w:szCs w:val="32"/>
                 <w:lang w:bidi="ar-EG"/>
               </w:rPr>
+              <w:lastRenderedPageBreak/>
               <w:t>Bio</w:t>
             </w:r>
           </w:p>
@@ -4272,6 +4431,7 @@
                 <w:szCs w:val="40"/>
                 <w:lang w:bidi="ar-EG"/>
               </w:rPr>
+              <w:lastRenderedPageBreak/>
               <w:t>Field</w:t>
             </w:r>
           </w:p>
@@ -4740,7 +4900,6 @@
           <w:szCs w:val="56"/>
           <w:lang w:bidi="ar-EG"/>
         </w:rPr>
-        <w:lastRenderedPageBreak/>
         <w:t xml:space="preserve">Employees Hierarchy </w:t>
       </w:r>
     </w:p>
@@ -5616,7 +5775,6 @@
           <w:szCs w:val="56"/>
           <w:lang w:bidi="ar-EG"/>
         </w:rPr>
-        <w:lastRenderedPageBreak/>
         <w:t>Person Action Logs</w:t>
       </w:r>
     </w:p>
@@ -6589,6 +6747,7 @@
                 <w:szCs w:val="40"/>
                 <w:lang w:bidi="ar-EG"/>
               </w:rPr>
+              <w:lastRenderedPageBreak/>
               <w:t>Field</w:t>
             </w:r>
           </w:p>
@@ -6933,7 +7092,6 @@
           <w:szCs w:val="56"/>
           <w:lang w:bidi="ar-EG"/>
         </w:rPr>
-        <w:lastRenderedPageBreak/>
         <w:t>Person Notifications</w:t>
       </w:r>
     </w:p>
@@ -8167,7 +8325,6 @@
           <w:szCs w:val="56"/>
           <w:lang w:bidi="ar-EG"/>
         </w:rPr>
-        <w:lastRenderedPageBreak/>
         <w:t>Attachments</w:t>
       </w:r>
     </w:p>
@@ -11723,7 +11880,6 @@
           <w:szCs w:val="56"/>
           <w:lang w:bidi="ar-EG"/>
         </w:rPr>
-        <w:lastRenderedPageBreak/>
         <w:t>Folder</w:t>
       </w:r>
     </w:p>
@@ -12771,17 +12927,7 @@
           <w:szCs w:val="56"/>
           <w:lang w:bidi="ar-EG"/>
         </w:rPr>
-        <w:lastRenderedPageBreak/>
-        <w:t>Folder</w:t>
-      </w:r>
-      <w:r>
-        <w:rPr>
-          <w:rFonts w:asciiTheme="majorBidi" w:hAnsiTheme="majorBidi" w:cstheme="majorBidi"/>
-          <w:sz w:val="56"/>
-          <w:szCs w:val="56"/>
-          <w:lang w:bidi="ar-EG"/>
-        </w:rPr>
-        <w:t xml:space="preserve"> Action Logs</w:t>
+        <w:t>Folder Action Logs</w:t>
       </w:r>
     </w:p>
     <w:p>
@@ -13159,17 +13305,7 @@
                 <w:szCs w:val="32"/>
                 <w:lang w:bidi="ar-EG"/>
               </w:rPr>
-              <w:t>Folder</w:t>
-            </w:r>
-            <w:r>
-              <w:rPr>
-                <w:rFonts w:asciiTheme="majorBidi" w:hAnsiTheme="majorBidi" w:cstheme="majorBidi"/>
-                <w:color w:val="0070C0"/>
-                <w:sz w:val="32"/>
-                <w:szCs w:val="32"/>
-                <w:lang w:bidi="ar-EG"/>
-              </w:rPr>
-              <w:t xml:space="preserve"> ID</w:t>
+              <w:t>Folder ID</w:t>
             </w:r>
             <w:r>
               <w:rPr>
@@ -16167,16 +16303,7 @@
           <w:szCs w:val="56"/>
           <w:lang w:bidi="ar-EG"/>
         </w:rPr>
-        <w:t>File</w:t>
-      </w:r>
-      <w:r>
-        <w:rPr>
-          <w:rFonts w:asciiTheme="majorBidi" w:hAnsiTheme="majorBidi" w:cstheme="majorBidi"/>
-          <w:sz w:val="56"/>
-          <w:szCs w:val="56"/>
-          <w:lang w:bidi="ar-EG"/>
-        </w:rPr>
-        <w:t xml:space="preserve"> Action Logs</w:t>
+        <w:t>File Action Logs</w:t>
       </w:r>
     </w:p>
     <w:p>
@@ -17057,8 +17184,6 @@
           <w:lang w:bidi="ar-EG"/>
         </w:rPr>
       </w:pPr>
-      <w:bookmarkStart w:id="0" w:name="_GoBack"/>
-      <w:bookmarkEnd w:id="0"/>
     </w:p>
     <w:p>
       <w:pPr>
@@ -17082,6 +17207,7 @@
           <w:szCs w:val="56"/>
           <w:lang w:bidi="ar-EG"/>
         </w:rPr>
+        <w:lastRenderedPageBreak/>
         <w:t>File Type</w:t>
       </w:r>
     </w:p>
@@ -18960,6 +19086,7 @@
                 <w:szCs w:val="32"/>
                 <w:lang w:bidi="ar-EG"/>
               </w:rPr>
+              <w:lastRenderedPageBreak/>
               <w:t>File Type</w:t>
             </w:r>
           </w:p>
@@ -20071,6 +20198,7 @@
                 <w:szCs w:val="32"/>
                 <w:lang w:bidi="ar-EG"/>
               </w:rPr>
+              <w:lastRenderedPageBreak/>
               <w:t>Person</w:t>
             </w:r>
             <w:r>

</xml_diff>